<commit_message>
Actualizado el informe de avances
</commit_message>
<xml_diff>
--- a/LogDeAvances.docx
+++ b/LogDeAvances.docx
@@ -129,7 +129,21 @@
         <w:rPr>
           <w:lang w:val="es-ES"/>
         </w:rPr>
-        <w:t>Se añadió la clase Char que es la clase base de los personajes dentro del juego, tanto el jugador, como enemigos, a partir de extender esta clase se formaran los enemigos.</w:t>
+        <w:t xml:space="preserve">Se añadió la clase </w:t>
+      </w:r>
+      <w:proofErr w:type="spellStart"/>
+      <w:r>
+        <w:rPr>
+          <w:lang w:val="es-ES"/>
+        </w:rPr>
+        <w:t>Char</w:t>
+      </w:r>
+      <w:proofErr w:type="spellEnd"/>
+      <w:r>
+        <w:rPr>
+          <w:lang w:val="es-ES"/>
+        </w:rPr>
+        <w:t xml:space="preserve"> que es la clase base de los personajes dentro del juego, tanto el jugador, como enemigos, a partir de extender esta clase se formaran los enemigos.</w:t>
       </w:r>
     </w:p>
     <w:p>
@@ -147,7 +161,85 @@
         <w:rPr>
           <w:lang w:val="es-ES"/>
         </w:rPr>
-        <w:t>Los personajes(Char) tienen una maquina de estados que regula el movimiento del personaje, para el movimiento del personaje se agregaron estados de “Iddle”, “Moving” y “Shooting”.</w:t>
+        <w:t xml:space="preserve">Los </w:t>
+      </w:r>
+      <w:proofErr w:type="gramStart"/>
+      <w:r>
+        <w:rPr>
+          <w:lang w:val="es-ES"/>
+        </w:rPr>
+        <w:t>personajes(</w:t>
+      </w:r>
+      <w:proofErr w:type="spellStart"/>
+      <w:proofErr w:type="gramEnd"/>
+      <w:r>
+        <w:rPr>
+          <w:lang w:val="es-ES"/>
+        </w:rPr>
+        <w:t>Char</w:t>
+      </w:r>
+      <w:proofErr w:type="spellEnd"/>
+      <w:r>
+        <w:rPr>
+          <w:lang w:val="es-ES"/>
+        </w:rPr>
+        <w:t xml:space="preserve">) tienen una </w:t>
+      </w:r>
+      <w:proofErr w:type="spellStart"/>
+      <w:r>
+        <w:rPr>
+          <w:lang w:val="es-ES"/>
+        </w:rPr>
+        <w:t>maquina</w:t>
+      </w:r>
+      <w:proofErr w:type="spellEnd"/>
+      <w:r>
+        <w:rPr>
+          <w:lang w:val="es-ES"/>
+        </w:rPr>
+        <w:t xml:space="preserve"> de estados que regula el movimiento del personaje, para el movimiento del personaje se agregaron estados de “</w:t>
+      </w:r>
+      <w:proofErr w:type="spellStart"/>
+      <w:r>
+        <w:rPr>
+          <w:lang w:val="es-ES"/>
+        </w:rPr>
+        <w:t>Iddle</w:t>
+      </w:r>
+      <w:proofErr w:type="spellEnd"/>
+      <w:r>
+        <w:rPr>
+          <w:lang w:val="es-ES"/>
+        </w:rPr>
+        <w:t>”, “</w:t>
+      </w:r>
+      <w:proofErr w:type="spellStart"/>
+      <w:r>
+        <w:rPr>
+          <w:lang w:val="es-ES"/>
+        </w:rPr>
+        <w:t>Moving</w:t>
+      </w:r>
+      <w:proofErr w:type="spellEnd"/>
+      <w:r>
+        <w:rPr>
+          <w:lang w:val="es-ES"/>
+        </w:rPr>
+        <w:t>” y “</w:t>
+      </w:r>
+      <w:proofErr w:type="spellStart"/>
+      <w:r>
+        <w:rPr>
+          <w:lang w:val="es-ES"/>
+        </w:rPr>
+        <w:t>Shooting</w:t>
+      </w:r>
+      <w:proofErr w:type="spellEnd"/>
+      <w:r>
+        <w:rPr>
+          <w:lang w:val="es-ES"/>
+        </w:rPr>
+        <w:t>”.</w:t>
       </w:r>
     </w:p>
     <w:p>
@@ -183,7 +275,23 @@
         <w:rPr>
           <w:lang w:val="es-ES"/>
         </w:rPr>
-        <w:t>El personaje se mueve en línea recta hacia el lugar donde se le dé click.</w:t>
+        <w:t xml:space="preserve">El personaje se mueve en línea recta hacia el lugar donde se le dé </w:t>
+      </w:r>
+      <w:proofErr w:type="spellStart"/>
+      <w:proofErr w:type="gramStart"/>
+      <w:r>
+        <w:rPr>
+          <w:lang w:val="es-ES"/>
+        </w:rPr>
+        <w:t>click</w:t>
+      </w:r>
+      <w:proofErr w:type="spellEnd"/>
+      <w:proofErr w:type="gramEnd"/>
+      <w:r>
+        <w:rPr>
+          <w:lang w:val="es-ES"/>
+        </w:rPr>
+        <w:t>.</w:t>
       </w:r>
     </w:p>
     <w:p>
@@ -201,7 +309,23 @@
         <w:rPr>
           <w:lang w:val="es-ES"/>
         </w:rPr>
-        <w:t>El personaje principal puede disparar dando click, el disparó saldrá en la dirección a la que se encuentre el mouse</w:t>
+        <w:t xml:space="preserve">El personaje principal puede disparar dando </w:t>
+      </w:r>
+      <w:proofErr w:type="spellStart"/>
+      <w:proofErr w:type="gramStart"/>
+      <w:r>
+        <w:rPr>
+          <w:lang w:val="es-ES"/>
+        </w:rPr>
+        <w:t>click</w:t>
+      </w:r>
+      <w:proofErr w:type="spellEnd"/>
+      <w:proofErr w:type="gramEnd"/>
+      <w:r>
+        <w:rPr>
+          <w:lang w:val="es-ES"/>
+        </w:rPr>
+        <w:t>, el disparó saldrá en la dirección a la que se encuentre el mouse</w:t>
       </w:r>
       <w:r>
         <w:rPr>
@@ -345,7 +469,21 @@
         <w:rPr>
           <w:lang w:val="es-ES"/>
         </w:rPr>
-        <w:t>Lanza llamas: Lanza muchas llamas en un rango muy corto pero con mucho daño, las llamas pueden atravesar paredes.</w:t>
+        <w:t xml:space="preserve">Lanza llamas: Lanza muchas llamas en un rango muy </w:t>
+      </w:r>
+      <w:proofErr w:type="gramStart"/>
+      <w:r>
+        <w:rPr>
+          <w:lang w:val="es-ES"/>
+        </w:rPr>
+        <w:t>corto</w:t>
+      </w:r>
+      <w:proofErr w:type="gramEnd"/>
+      <w:r>
+        <w:rPr>
+          <w:lang w:val="es-ES"/>
+        </w:rPr>
+        <w:t xml:space="preserve"> pero con mucho daño, las llamas pueden atravesar paredes.</w:t>
       </w:r>
     </w:p>
     <w:p>
@@ -430,7 +568,21 @@
         <w:rPr>
           <w:lang w:val="es-ES"/>
         </w:rPr>
-        <w:t>Pistola: Lanza proyectiles con un alto rango pero poco daño, estos proyectiles también pueden atravesar paredes.</w:t>
+        <w:t xml:space="preserve">Pistola: Lanza proyectiles con un alto </w:t>
+      </w:r>
+      <w:proofErr w:type="gramStart"/>
+      <w:r>
+        <w:rPr>
+          <w:lang w:val="es-ES"/>
+        </w:rPr>
+        <w:t>rango</w:t>
+      </w:r>
+      <w:proofErr w:type="gramEnd"/>
+      <w:r>
+        <w:rPr>
+          <w:lang w:val="es-ES"/>
+        </w:rPr>
+        <w:t xml:space="preserve"> pero poco daño, estos proyectiles también pueden atravesar paredes.</w:t>
       </w:r>
     </w:p>
     <w:p>
@@ -628,7 +780,13 @@
         <w:rPr>
           <w:lang w:val="es-ES"/>
         </w:rPr>
-        <w:t>Boton verde: Se activa disparando con la pistola.</w:t>
+        <w:t>Botón</w:t>
+      </w:r>
+      <w:r>
+        <w:rPr>
+          <w:lang w:val="es-ES"/>
+        </w:rPr>
+        <w:t xml:space="preserve"> verde: Se activa disparando con la pistola.</w:t>
       </w:r>
     </w:p>
     <w:p>
@@ -646,7 +804,27 @@
         <w:rPr>
           <w:lang w:val="es-ES"/>
         </w:rPr>
-        <w:t>Boton azul: Se activa disparando con el lanza cohetes.</w:t>
+        <w:t>Botón</w:t>
+      </w:r>
+      <w:r>
+        <w:rPr>
+          <w:lang w:val="es-ES"/>
+        </w:rPr>
+        <w:t xml:space="preserve"> azul: Se activa disparando con el </w:t>
+      </w:r>
+      <w:proofErr w:type="gramStart"/>
+      <w:r>
+        <w:rPr>
+          <w:lang w:val="es-ES"/>
+        </w:rPr>
+        <w:t>lanza cohetes</w:t>
+      </w:r>
+      <w:proofErr w:type="gramEnd"/>
+      <w:r>
+        <w:rPr>
+          <w:lang w:val="es-ES"/>
+        </w:rPr>
+        <w:t>.</w:t>
       </w:r>
     </w:p>
     <w:p>
@@ -664,7 +842,27 @@
         <w:rPr>
           <w:lang w:val="es-ES"/>
         </w:rPr>
-        <w:t>Boton naranja: Se activa disparando con el lanza llamas.</w:t>
+        <w:t>Botón</w:t>
+      </w:r>
+      <w:r>
+        <w:rPr>
+          <w:lang w:val="es-ES"/>
+        </w:rPr>
+        <w:t xml:space="preserve"> naranja: Se activa disparando con el </w:t>
+      </w:r>
+      <w:proofErr w:type="gramStart"/>
+      <w:r>
+        <w:rPr>
+          <w:lang w:val="es-ES"/>
+        </w:rPr>
+        <w:t>lanza llamas</w:t>
+      </w:r>
+      <w:proofErr w:type="gramEnd"/>
+      <w:r>
+        <w:rPr>
+          <w:lang w:val="es-ES"/>
+        </w:rPr>
+        <w:t>.</w:t>
       </w:r>
     </w:p>
     <w:p>
@@ -700,7 +898,35 @@
         <w:rPr>
           <w:lang w:val="es-ES"/>
         </w:rPr>
-        <w:t>Se añadió la clase Puzzle y un tipo de puzzle que consiste en activar botones en un orden determinado.</w:t>
+        <w:t xml:space="preserve">Se añadió la clase </w:t>
+      </w:r>
+      <w:proofErr w:type="spellStart"/>
+      <w:r>
+        <w:rPr>
+          <w:lang w:val="es-ES"/>
+        </w:rPr>
+        <w:t>Puzzle</w:t>
+      </w:r>
+      <w:proofErr w:type="spellEnd"/>
+      <w:r>
+        <w:rPr>
+          <w:lang w:val="es-ES"/>
+        </w:rPr>
+        <w:t xml:space="preserve"> y un tipo de </w:t>
+      </w:r>
+      <w:proofErr w:type="spellStart"/>
+      <w:r>
+        <w:rPr>
+          <w:lang w:val="es-ES"/>
+        </w:rPr>
+        <w:t>puzzle</w:t>
+      </w:r>
+      <w:proofErr w:type="spellEnd"/>
+      <w:r>
+        <w:rPr>
+          <w:lang w:val="es-ES"/>
+        </w:rPr>
+        <w:t xml:space="preserve"> que consiste en activar botones en un orden determinado.</w:t>
       </w:r>
     </w:p>
     <w:p>
@@ -817,8 +1043,16 @@
         <w:rPr>
           <w:lang w:val="es-ES"/>
         </w:rPr>
-        <w:t>Se añadió una barra de vida que muestra la armadura actual .</w:t>
-      </w:r>
+        <w:t xml:space="preserve">Se añadió una barra de vida que muestra la armadura </w:t>
+      </w:r>
+      <w:proofErr w:type="gramStart"/>
+      <w:r>
+        <w:rPr>
+          <w:lang w:val="es-ES"/>
+        </w:rPr>
+        <w:t>actual .</w:t>
+      </w:r>
+      <w:proofErr w:type="gramEnd"/>
     </w:p>
     <w:p>
       <w:pPr>
@@ -919,11 +1153,27 @@
           <w:lang w:val="es-ES"/>
         </w:rPr>
       </w:pPr>
-      <w:r>
-        <w:rPr>
-          <w:lang w:val="es-ES"/>
-        </w:rPr>
-        <w:t>Zombie(Enemigo común): se acerca al jugador y hace daño en área.</w:t>
+      <w:proofErr w:type="spellStart"/>
+      <w:proofErr w:type="gramStart"/>
+      <w:r>
+        <w:rPr>
+          <w:lang w:val="es-ES"/>
+        </w:rPr>
+        <w:t>Zombie</w:t>
+      </w:r>
+      <w:proofErr w:type="spellEnd"/>
+      <w:r>
+        <w:rPr>
+          <w:lang w:val="es-ES"/>
+        </w:rPr>
+        <w:t>(</w:t>
+      </w:r>
+      <w:proofErr w:type="gramEnd"/>
+      <w:r>
+        <w:rPr>
+          <w:lang w:val="es-ES"/>
+        </w:rPr>
+        <w:t>Enemigo común): se acerca al jugador y hace daño en área.</w:t>
       </w:r>
     </w:p>
     <w:p>
@@ -1286,8 +1536,525 @@
         <w:rPr>
           <w:lang w:val="es-ES"/>
         </w:rPr>
-        <w:t>Se añadió el puzzle de que las puertas sólo se abren al derrotar a determinados enemigos.</w:t>
-      </w:r>
+        <w:t xml:space="preserve">Se añadió el </w:t>
+      </w:r>
+      <w:proofErr w:type="spellStart"/>
+      <w:r>
+        <w:rPr>
+          <w:lang w:val="es-ES"/>
+        </w:rPr>
+        <w:t>puzzle</w:t>
+      </w:r>
+      <w:proofErr w:type="spellEnd"/>
+      <w:r>
+        <w:rPr>
+          <w:lang w:val="es-ES"/>
+        </w:rPr>
+        <w:t xml:space="preserve"> de que las puertas sólo se abren al derrotar a determinados enemigos.</w:t>
+      </w:r>
+    </w:p>
+    <w:p>
+      <w:pPr>
+        <w:rPr>
+          <w:b/>
+          <w:bCs/>
+          <w:lang w:val="es-ES"/>
+        </w:rPr>
+      </w:pPr>
+    </w:p>
+    <w:p>
+      <w:pPr>
+        <w:rPr>
+          <w:b/>
+          <w:bCs/>
+          <w:lang w:val="es-ES"/>
+        </w:rPr>
+      </w:pPr>
+      <w:r>
+        <w:rPr>
+          <w:b/>
+          <w:bCs/>
+          <w:lang w:val="es-ES"/>
+        </w:rPr>
+        <w:t>Versión alfa.</w:t>
+      </w:r>
+    </w:p>
+    <w:p>
+      <w:pPr>
+        <w:pStyle w:val="ListParagraph"/>
+        <w:numPr>
+          <w:ilvl w:val="0"/>
+          <w:numId w:val="1"/>
+        </w:numPr>
+        <w:rPr>
+          <w:b/>
+          <w:bCs/>
+          <w:lang w:val="es-ES"/>
+        </w:rPr>
+      </w:pPr>
+      <w:r>
+        <w:rPr>
+          <w:lang w:val="es-ES"/>
+        </w:rPr>
+        <w:t>Se cambiaron los modelos de los enemigos y se le agregaron animaciones al caminar tanto a los enemigos como al personaje principal.</w:t>
+      </w:r>
+    </w:p>
+    <w:p>
+      <w:pPr>
+        <w:pStyle w:val="ListParagraph"/>
+        <w:numPr>
+          <w:ilvl w:val="0"/>
+          <w:numId w:val="1"/>
+        </w:numPr>
+        <w:rPr>
+          <w:b/>
+          <w:bCs/>
+          <w:lang w:val="es-ES"/>
+        </w:rPr>
+      </w:pPr>
+      <w:r>
+        <w:rPr>
+          <w:lang w:val="es-ES"/>
+        </w:rPr>
+        <w:t xml:space="preserve">Se agrego un tercer tipo de enemigo que porta un lanzallamas y es vulnerable al </w:t>
+      </w:r>
+      <w:proofErr w:type="gramStart"/>
+      <w:r>
+        <w:rPr>
+          <w:lang w:val="es-ES"/>
+        </w:rPr>
+        <w:t>lanza cohetes</w:t>
+      </w:r>
+      <w:proofErr w:type="gramEnd"/>
+      <w:r>
+        <w:rPr>
+          <w:lang w:val="es-ES"/>
+        </w:rPr>
+        <w:t>.</w:t>
+      </w:r>
+    </w:p>
+    <w:p>
+      <w:pPr>
+        <w:pStyle w:val="ListParagraph"/>
+        <w:rPr>
+          <w:b/>
+          <w:bCs/>
+          <w:lang w:val="es-ES"/>
+        </w:rPr>
+      </w:pPr>
+      <w:r>
+        <w:rPr>
+          <w:b/>
+          <w:bCs/>
+          <w:noProof/>
+          <w:lang w:val="es-ES"/>
+        </w:rPr>
+        <w:drawing>
+          <wp:inline distT="0" distB="0" distL="0" distR="0" wp14:anchorId="19D9B86D" wp14:editId="7F291E3B">
+            <wp:extent cx="1199407" cy="1018326"/>
+            <wp:effectExtent l="0" t="0" r="1270" b="0"/>
+            <wp:docPr id="428608525" name="Picture 1"/>
+            <wp:cNvGraphicFramePr>
+              <a:graphicFrameLocks xmlns:a="http://schemas.openxmlformats.org/drawingml/2006/main" noChangeAspect="1"/>
+            </wp:cNvGraphicFramePr>
+            <a:graphic xmlns:a="http://schemas.openxmlformats.org/drawingml/2006/main">
+              <a:graphicData uri="http://schemas.openxmlformats.org/drawingml/2006/picture">
+                <pic:pic xmlns:pic="http://schemas.openxmlformats.org/drawingml/2006/picture">
+                  <pic:nvPicPr>
+                    <pic:cNvPr id="0" name="Picture 1"/>
+                    <pic:cNvPicPr>
+                      <a:picLocks noChangeAspect="1" noChangeArrowheads="1"/>
+                    </pic:cNvPicPr>
+                  </pic:nvPicPr>
+                  <pic:blipFill>
+                    <a:blip r:embed="rId15">
+                      <a:extLst>
+                        <a:ext uri="{28A0092B-C50C-407E-A947-70E740481C1C}">
+                          <a14:useLocalDpi xmlns:a14="http://schemas.microsoft.com/office/drawing/2010/main" val="0"/>
+                        </a:ext>
+                      </a:extLst>
+                    </a:blip>
+                    <a:srcRect/>
+                    <a:stretch>
+                      <a:fillRect/>
+                    </a:stretch>
+                  </pic:blipFill>
+                  <pic:spPr bwMode="auto">
+                    <a:xfrm>
+                      <a:off x="0" y="0"/>
+                      <a:ext cx="1203868" cy="1022113"/>
+                    </a:xfrm>
+                    <a:prstGeom prst="rect">
+                      <a:avLst/>
+                    </a:prstGeom>
+                    <a:noFill/>
+                    <a:ln>
+                      <a:noFill/>
+                    </a:ln>
+                  </pic:spPr>
+                </pic:pic>
+              </a:graphicData>
+            </a:graphic>
+          </wp:inline>
+        </w:drawing>
+      </w:r>
+    </w:p>
+    <w:p>
+      <w:pPr>
+        <w:pStyle w:val="ListParagraph"/>
+        <w:numPr>
+          <w:ilvl w:val="0"/>
+          <w:numId w:val="1"/>
+        </w:numPr>
+        <w:rPr>
+          <w:b/>
+          <w:bCs/>
+          <w:lang w:val="es-ES"/>
+        </w:rPr>
+      </w:pPr>
+      <w:r>
+        <w:rPr>
+          <w:lang w:val="es-ES"/>
+        </w:rPr>
+        <w:t>Se agregaron 5 niveles y se retrabajaron los 2 que ya se tenían hechos de manera que el juego cuenta con 7 niveles.</w:t>
+      </w:r>
+    </w:p>
+    <w:p>
+      <w:pPr>
+        <w:pStyle w:val="ListParagraph"/>
+        <w:numPr>
+          <w:ilvl w:val="0"/>
+          <w:numId w:val="1"/>
+        </w:numPr>
+        <w:rPr>
+          <w:b/>
+          <w:bCs/>
+          <w:lang w:val="es-ES"/>
+        </w:rPr>
+      </w:pPr>
+      <w:r>
+        <w:rPr>
+          <w:lang w:val="es-ES"/>
+        </w:rPr>
+        <w:t>Se añadieron efectos de sonido a los disparos de todos los personajes y un efecto de sonido cuando los enemigos reciben daño.</w:t>
+      </w:r>
+    </w:p>
+    <w:p>
+      <w:pPr>
+        <w:pStyle w:val="ListParagraph"/>
+        <w:numPr>
+          <w:ilvl w:val="0"/>
+          <w:numId w:val="1"/>
+        </w:numPr>
+        <w:rPr>
+          <w:b/>
+          <w:bCs/>
+          <w:lang w:val="es-ES"/>
+        </w:rPr>
+      </w:pPr>
+      <w:r>
+        <w:rPr>
+          <w:lang w:val="es-ES"/>
+        </w:rPr>
+        <w:t>Se añadió música de fondo a cada nivel.</w:t>
+      </w:r>
+    </w:p>
+    <w:p>
+      <w:pPr>
+        <w:pStyle w:val="ListParagraph"/>
+        <w:numPr>
+          <w:ilvl w:val="0"/>
+          <w:numId w:val="1"/>
+        </w:numPr>
+        <w:rPr>
+          <w:b/>
+          <w:bCs/>
+          <w:lang w:val="es-ES"/>
+        </w:rPr>
+      </w:pPr>
+      <w:r>
+        <w:rPr>
+          <w:lang w:val="es-ES"/>
+        </w:rPr>
+        <w:t>Se añadieron textos al juego en forma de monólogos del personaje principal y notas repartidas por los niveles que cuentan la historia del laboratorio.</w:t>
+      </w:r>
+    </w:p>
+    <w:p>
+      <w:pPr>
+        <w:pStyle w:val="ListParagraph"/>
+        <w:rPr>
+          <w:b/>
+          <w:bCs/>
+          <w:lang w:val="es-ES"/>
+        </w:rPr>
+      </w:pPr>
+      <w:r>
+        <w:rPr>
+          <w:b/>
+          <w:bCs/>
+          <w:noProof/>
+          <w:lang w:val="es-ES"/>
+        </w:rPr>
+        <w:drawing>
+          <wp:inline distT="0" distB="0" distL="0" distR="0" wp14:anchorId="5A39E55B" wp14:editId="7ECFAF30">
+            <wp:extent cx="2928696" cy="1312223"/>
+            <wp:effectExtent l="0" t="0" r="5080" b="2540"/>
+            <wp:docPr id="979873785" name="Picture 3"/>
+            <wp:cNvGraphicFramePr>
+              <a:graphicFrameLocks xmlns:a="http://schemas.openxmlformats.org/drawingml/2006/main" noChangeAspect="1"/>
+            </wp:cNvGraphicFramePr>
+            <a:graphic xmlns:a="http://schemas.openxmlformats.org/drawingml/2006/main">
+              <a:graphicData uri="http://schemas.openxmlformats.org/drawingml/2006/picture">
+                <pic:pic xmlns:pic="http://schemas.openxmlformats.org/drawingml/2006/picture">
+                  <pic:nvPicPr>
+                    <pic:cNvPr id="0" name="Picture 3"/>
+                    <pic:cNvPicPr>
+                      <a:picLocks noChangeAspect="1" noChangeArrowheads="1"/>
+                    </pic:cNvPicPr>
+                  </pic:nvPicPr>
+                  <pic:blipFill>
+                    <a:blip r:embed="rId16" cstate="print">
+                      <a:extLst>
+                        <a:ext uri="{28A0092B-C50C-407E-A947-70E740481C1C}">
+                          <a14:useLocalDpi xmlns:a14="http://schemas.microsoft.com/office/drawing/2010/main" val="0"/>
+                        </a:ext>
+                      </a:extLst>
+                    </a:blip>
+                    <a:srcRect/>
+                    <a:stretch>
+                      <a:fillRect/>
+                    </a:stretch>
+                  </pic:blipFill>
+                  <pic:spPr bwMode="auto">
+                    <a:xfrm>
+                      <a:off x="0" y="0"/>
+                      <a:ext cx="2941097" cy="1317779"/>
+                    </a:xfrm>
+                    <a:prstGeom prst="rect">
+                      <a:avLst/>
+                    </a:prstGeom>
+                    <a:noFill/>
+                    <a:ln>
+                      <a:noFill/>
+                    </a:ln>
+                  </pic:spPr>
+                </pic:pic>
+              </a:graphicData>
+            </a:graphic>
+          </wp:inline>
+        </w:drawing>
+      </w:r>
+    </w:p>
+    <w:p>
+      <w:pPr>
+        <w:pStyle w:val="ListParagraph"/>
+        <w:numPr>
+          <w:ilvl w:val="0"/>
+          <w:numId w:val="1"/>
+        </w:numPr>
+        <w:rPr>
+          <w:b/>
+          <w:bCs/>
+          <w:lang w:val="es-ES"/>
+        </w:rPr>
+      </w:pPr>
+      <w:r>
+        <w:rPr>
+          <w:lang w:val="es-ES"/>
+        </w:rPr>
+        <w:t xml:space="preserve">Se añadió un anuncio de </w:t>
+      </w:r>
+      <w:proofErr w:type="spellStart"/>
+      <w:r>
+        <w:rPr>
+          <w:lang w:val="es-ES"/>
+        </w:rPr>
+        <w:t>Game</w:t>
+      </w:r>
+      <w:proofErr w:type="spellEnd"/>
+      <w:r>
+        <w:rPr>
+          <w:lang w:val="es-ES"/>
+        </w:rPr>
+        <w:t xml:space="preserve"> </w:t>
+      </w:r>
+      <w:proofErr w:type="spellStart"/>
+      <w:r>
+        <w:rPr>
+          <w:lang w:val="es-ES"/>
+        </w:rPr>
+        <w:t>Over</w:t>
+      </w:r>
+      <w:proofErr w:type="spellEnd"/>
+      <w:r>
+        <w:rPr>
+          <w:lang w:val="es-ES"/>
+        </w:rPr>
+        <w:t xml:space="preserve"> cuando el jugador muere y se reinicia el nivel.</w:t>
+      </w:r>
+    </w:p>
+    <w:p>
+      <w:pPr>
+        <w:pStyle w:val="ListParagraph"/>
+        <w:rPr>
+          <w:b/>
+          <w:bCs/>
+          <w:lang w:val="es-ES"/>
+        </w:rPr>
+      </w:pPr>
+      <w:r>
+        <w:rPr>
+          <w:b/>
+          <w:bCs/>
+          <w:noProof/>
+          <w:lang w:val="es-ES"/>
+        </w:rPr>
+        <w:lastRenderedPageBreak/>
+        <w:drawing>
+          <wp:inline distT="0" distB="0" distL="0" distR="0" wp14:anchorId="44DB12E0" wp14:editId="6082B99B">
+            <wp:extent cx="1727859" cy="1427789"/>
+            <wp:effectExtent l="0" t="0" r="5715" b="1270"/>
+            <wp:docPr id="1406937542" name="Picture 2"/>
+            <wp:cNvGraphicFramePr>
+              <a:graphicFrameLocks xmlns:a="http://schemas.openxmlformats.org/drawingml/2006/main" noChangeAspect="1"/>
+            </wp:cNvGraphicFramePr>
+            <a:graphic xmlns:a="http://schemas.openxmlformats.org/drawingml/2006/main">
+              <a:graphicData uri="http://schemas.openxmlformats.org/drawingml/2006/picture">
+                <pic:pic xmlns:pic="http://schemas.openxmlformats.org/drawingml/2006/picture">
+                  <pic:nvPicPr>
+                    <pic:cNvPr id="0" name="Picture 2"/>
+                    <pic:cNvPicPr>
+                      <a:picLocks noChangeAspect="1" noChangeArrowheads="1"/>
+                    </pic:cNvPicPr>
+                  </pic:nvPicPr>
+                  <pic:blipFill>
+                    <a:blip r:embed="rId17">
+                      <a:extLst>
+                        <a:ext uri="{28A0092B-C50C-407E-A947-70E740481C1C}">
+                          <a14:useLocalDpi xmlns:a14="http://schemas.microsoft.com/office/drawing/2010/main" val="0"/>
+                        </a:ext>
+                      </a:extLst>
+                    </a:blip>
+                    <a:srcRect/>
+                    <a:stretch>
+                      <a:fillRect/>
+                    </a:stretch>
+                  </pic:blipFill>
+                  <pic:spPr bwMode="auto">
+                    <a:xfrm>
+                      <a:off x="0" y="0"/>
+                      <a:ext cx="1730458" cy="1429936"/>
+                    </a:xfrm>
+                    <a:prstGeom prst="rect">
+                      <a:avLst/>
+                    </a:prstGeom>
+                    <a:noFill/>
+                    <a:ln>
+                      <a:noFill/>
+                    </a:ln>
+                  </pic:spPr>
+                </pic:pic>
+              </a:graphicData>
+            </a:graphic>
+          </wp:inline>
+        </w:drawing>
+      </w:r>
+    </w:p>
+    <w:p>
+      <w:pPr>
+        <w:pStyle w:val="ListParagraph"/>
+        <w:numPr>
+          <w:ilvl w:val="0"/>
+          <w:numId w:val="1"/>
+        </w:numPr>
+        <w:rPr>
+          <w:b/>
+          <w:bCs/>
+          <w:lang w:val="es-ES"/>
+        </w:rPr>
+      </w:pPr>
+      <w:r>
+        <w:rPr>
+          <w:lang w:val="es-ES"/>
+        </w:rPr>
+        <w:t>Se añadió una pantalla de titulo y una pantalla final al juego.</w:t>
+      </w:r>
+    </w:p>
+    <w:p>
+      <w:pPr>
+        <w:pStyle w:val="ListParagraph"/>
+        <w:rPr>
+          <w:b/>
+          <w:bCs/>
+          <w:lang w:val="es-ES"/>
+        </w:rPr>
+      </w:pPr>
+      <w:r>
+        <w:rPr>
+          <w:b/>
+          <w:bCs/>
+          <w:noProof/>
+          <w:lang w:val="es-ES"/>
+        </w:rPr>
+        <w:drawing>
+          <wp:inline distT="0" distB="0" distL="0" distR="0" wp14:anchorId="0D0A625D" wp14:editId="5636B789">
+            <wp:extent cx="1763485" cy="913408"/>
+            <wp:effectExtent l="0" t="0" r="8255" b="1270"/>
+            <wp:docPr id="1652193769" name="Picture 4"/>
+            <wp:cNvGraphicFramePr>
+              <a:graphicFrameLocks xmlns:a="http://schemas.openxmlformats.org/drawingml/2006/main" noChangeAspect="1"/>
+            </wp:cNvGraphicFramePr>
+            <a:graphic xmlns:a="http://schemas.openxmlformats.org/drawingml/2006/main">
+              <a:graphicData uri="http://schemas.openxmlformats.org/drawingml/2006/picture">
+                <pic:pic xmlns:pic="http://schemas.openxmlformats.org/drawingml/2006/picture">
+                  <pic:nvPicPr>
+                    <pic:cNvPr id="0" name="Picture 4"/>
+                    <pic:cNvPicPr>
+                      <a:picLocks noChangeAspect="1" noChangeArrowheads="1"/>
+                    </pic:cNvPicPr>
+                  </pic:nvPicPr>
+                  <pic:blipFill>
+                    <a:blip r:embed="rId18" cstate="print">
+                      <a:extLst>
+                        <a:ext uri="{28A0092B-C50C-407E-A947-70E740481C1C}">
+                          <a14:useLocalDpi xmlns:a14="http://schemas.microsoft.com/office/drawing/2010/main" val="0"/>
+                        </a:ext>
+                      </a:extLst>
+                    </a:blip>
+                    <a:srcRect/>
+                    <a:stretch>
+                      <a:fillRect/>
+                    </a:stretch>
+                  </pic:blipFill>
+                  <pic:spPr bwMode="auto">
+                    <a:xfrm>
+                      <a:off x="0" y="0"/>
+                      <a:ext cx="1770382" cy="916980"/>
+                    </a:xfrm>
+                    <a:prstGeom prst="rect">
+                      <a:avLst/>
+                    </a:prstGeom>
+                    <a:noFill/>
+                    <a:ln>
+                      <a:noFill/>
+                    </a:ln>
+                  </pic:spPr>
+                </pic:pic>
+              </a:graphicData>
+            </a:graphic>
+          </wp:inline>
+        </w:drawing>
+      </w:r>
+    </w:p>
+    <w:p>
+      <w:pPr>
+        <w:pStyle w:val="ListParagraph"/>
+        <w:rPr>
+          <w:b/>
+          <w:bCs/>
+          <w:lang w:val="es-ES"/>
+        </w:rPr>
+      </w:pPr>
     </w:p>
     <w:sectPr>
       <w:pgSz w:w="12240" w:h="15840"/>

</xml_diff>